<commit_message>
Updated resume: Added work experience in SkyEng and the BurgerHouse project
</commit_message>
<xml_diff>
--- a/src/assets/CV-BARKOUSKI _ru.docx
+++ b/src/assets/CV-BARKOUSKI _ru.docx
@@ -1,6 +1,6 @@
 
 <file path=word/document.xml><?xml version="1.0" encoding="utf-8"?>
-<w:document xmlns:wpc="http://schemas.microsoft.com/office/word/2010/wordprocessingCanvas" xmlns:cx="http://schemas.microsoft.com/office/drawing/2014/chartex" xmlns:cx1="http://schemas.microsoft.com/office/drawing/2015/9/8/chartex" xmlns:cx2="http://schemas.microsoft.com/office/drawing/2015/10/21/chartex" xmlns:cx3="http://schemas.microsoft.com/office/drawing/2016/5/9/chartex" xmlns:cx4="http://schemas.microsoft.com/office/drawing/2016/5/10/chartex" xmlns:cx5="http://schemas.microsoft.com/office/drawing/2016/5/11/chartex" xmlns:cx6="http://schemas.microsoft.com/office/drawing/2016/5/12/chartex" xmlns:cx7="http://schemas.microsoft.com/office/drawing/2016/5/13/chartex" xmlns:cx8="http://schemas.microsoft.com/office/drawing/2016/5/14/chartex" xmlns:mc="http://schemas.openxmlformats.org/markup-compatibility/2006" xmlns:aink="http://schemas.microsoft.com/office/drawing/2016/ink" xmlns:am3d="http://schemas.microsoft.com/office/drawing/2017/model3d" xmlns:o="urn:schemas-microsoft-com:office:office" xmlns:oel="http://schemas.microsoft.com/office/2019/extlst" xmlns:r="http://schemas.openxmlformats.org/officeDocument/2006/relationships" xmlns:m="http://schemas.openxmlformats.org/officeDocument/2006/math" xmlns:v="urn:schemas-microsoft-com:vml" xmlns:wp14="http://schemas.microsoft.com/office/word/2010/wordprocessingDrawing" xmlns:wp="http://schemas.openxmlformats.org/drawingml/2006/wordprocessingDrawing" xmlns:w10="urn:schemas-microsoft-com:office:word" xmlns:w="http://schemas.openxmlformats.org/wordprocessingml/2006/main" xmlns:w14="http://schemas.microsoft.com/office/word/2010/wordml" xmlns:w15="http://schemas.microsoft.com/office/word/2012/wordml" xmlns:w16cex="http://schemas.microsoft.com/office/word/2018/wordml/cex" xmlns:w16cid="http://schemas.microsoft.com/office/word/2016/wordml/cid" xmlns:w16="http://schemas.microsoft.com/office/word/2018/wordml" xmlns:w16sdtdh="http://schemas.microsoft.com/office/word/2020/wordml/sdtdatahash" xmlns:w16se="http://schemas.microsoft.com/office/word/2015/wordml/symex" xmlns:wpg="http://schemas.microsoft.com/office/word/2010/wordprocessingGroup" xmlns:wpi="http://schemas.microsoft.com/office/word/2010/wordprocessingInk" xmlns:wne="http://schemas.microsoft.com/office/word/2006/wordml" xmlns:wps="http://schemas.microsoft.com/office/word/2010/wordprocessingShape" mc:Ignorable="w14 w15 w16se w16cid w16 w16cex w16sdtdh wp14">
+<w:document xmlns:wpc="http://schemas.microsoft.com/office/word/2010/wordprocessingCanvas" xmlns:cx="http://schemas.microsoft.com/office/drawing/2014/chartex" xmlns:cx1="http://schemas.microsoft.com/office/drawing/2015/9/8/chartex" xmlns:cx2="http://schemas.microsoft.com/office/drawing/2015/10/21/chartex" xmlns:cx3="http://schemas.microsoft.com/office/drawing/2016/5/9/chartex" xmlns:cx4="http://schemas.microsoft.com/office/drawing/2016/5/10/chartex" xmlns:cx5="http://schemas.microsoft.com/office/drawing/2016/5/11/chartex" xmlns:cx6="http://schemas.microsoft.com/office/drawing/2016/5/12/chartex" xmlns:cx7="http://schemas.microsoft.com/office/drawing/2016/5/13/chartex" xmlns:cx8="http://schemas.microsoft.com/office/drawing/2016/5/14/chartex" xmlns:mc="http://schemas.openxmlformats.org/markup-compatibility/2006" xmlns:aink="http://schemas.microsoft.com/office/drawing/2016/ink" xmlns:am3d="http://schemas.microsoft.com/office/drawing/2017/model3d" xmlns:o="urn:schemas-microsoft-com:office:office" xmlns:oel="http://schemas.microsoft.com/office/2019/extlst" xmlns:r="http://schemas.openxmlformats.org/officeDocument/2006/relationships" xmlns:m="http://schemas.openxmlformats.org/officeDocument/2006/math" xmlns:v="urn:schemas-microsoft-com:vml" xmlns:wp14="http://schemas.microsoft.com/office/word/2010/wordprocessingDrawing" xmlns:wp="http://schemas.openxmlformats.org/drawingml/2006/wordprocessingDrawing" xmlns:w10="urn:schemas-microsoft-com:office:word" xmlns:w="http://schemas.openxmlformats.org/wordprocessingml/2006/main" xmlns:w14="http://schemas.microsoft.com/office/word/2010/wordml" xmlns:w15="http://schemas.microsoft.com/office/word/2012/wordml" xmlns:w16cex="http://schemas.microsoft.com/office/word/2018/wordml/cex" xmlns:w16cid="http://schemas.microsoft.com/office/word/2016/wordml/cid" xmlns:w16="http://schemas.microsoft.com/office/word/2018/wordml" xmlns:w16du="http://schemas.microsoft.com/office/word/2023/wordml/word16du" xmlns:w16sdtdh="http://schemas.microsoft.com/office/word/2020/wordml/sdtdatahash" xmlns:w16se="http://schemas.microsoft.com/office/word/2015/wordml/symex" xmlns:wpg="http://schemas.microsoft.com/office/word/2010/wordprocessingGroup" xmlns:wpi="http://schemas.microsoft.com/office/word/2010/wordprocessingInk" xmlns:wne="http://schemas.microsoft.com/office/word/2006/wordml" xmlns:wps="http://schemas.microsoft.com/office/word/2010/wordprocessingShape" mc:Ignorable="w14 w15 w16se w16cid w16 w16cex w16sdtdh w16du wp14">
   <w:body>
     <w:p>
       <w:pPr>
@@ -142,6 +142,7 @@
               </w:rPr>
               <w:t xml:space="preserve">:     </w:t>
             </w:r>
+            <w:proofErr w:type="spellStart"/>
             <w:r>
               <w:rPr>
                 <w:rFonts w:ascii="Arial" w:eastAsia="Arial" w:hAnsi="Arial" w:cs="Arial"/>
@@ -149,6 +150,7 @@
               </w:rPr>
               <w:t>aborki</w:t>
             </w:r>
+            <w:proofErr w:type="spellEnd"/>
             <w:r>
               <w:rPr>
                 <w:rFonts w:ascii="Arial" w:eastAsia="Arial" w:hAnsi="Arial" w:cs="Arial"/>
@@ -157,6 +159,7 @@
               </w:rPr>
               <w:t>@</w:t>
             </w:r>
+            <w:proofErr w:type="spellStart"/>
             <w:r>
               <w:rPr>
                 <w:rFonts w:ascii="Arial" w:eastAsia="Arial" w:hAnsi="Arial" w:cs="Arial"/>
@@ -164,6 +167,7 @@
               </w:rPr>
               <w:t>gmail</w:t>
             </w:r>
+            <w:proofErr w:type="spellEnd"/>
             <w:r>
               <w:rPr>
                 <w:rFonts w:ascii="Arial" w:eastAsia="Arial" w:hAnsi="Arial" w:cs="Arial"/>
@@ -209,12 +213,21 @@
                 <w:szCs w:val="28"/>
               </w:rPr>
             </w:pPr>
+            <w:proofErr w:type="spellStart"/>
             <w:r>
               <w:rPr>
                 <w:rFonts w:ascii="Arial" w:eastAsia="Arial" w:hAnsi="Arial" w:cs="Arial"/>
                 <w:b/>
               </w:rPr>
-              <w:t>Linkedin:</w:t>
+              <w:t>Linkedin</w:t>
+            </w:r>
+            <w:proofErr w:type="spellEnd"/>
+            <w:r>
+              <w:rPr>
+                <w:rFonts w:ascii="Arial" w:eastAsia="Arial" w:hAnsi="Arial" w:cs="Arial"/>
+                <w:b/>
+              </w:rPr>
+              <w:t>:</w:t>
             </w:r>
             <w:r>
               <w:rPr>
@@ -230,8 +243,18 @@
                   <w:rFonts w:ascii="Arial" w:eastAsia="Arial" w:hAnsi="Arial" w:cs="Arial"/>
                   <w:b/>
                 </w:rPr>
-                <w:t>Link to Linkedin</w:t>
+                <w:t xml:space="preserve">Link to </w:t>
               </w:r>
+              <w:proofErr w:type="spellStart"/>
+              <w:r>
+                <w:rPr>
+                  <w:rStyle w:val="a4"/>
+                  <w:rFonts w:ascii="Arial" w:eastAsia="Arial" w:hAnsi="Arial" w:cs="Arial"/>
+                  <w:b/>
+                </w:rPr>
+                <w:t>Linkedin</w:t>
+              </w:r>
+              <w:proofErr w:type="spellEnd"/>
             </w:hyperlink>
           </w:p>
           <w:p>
@@ -407,12 +430,14 @@
         </w:rPr>
         <w:t>е</w:t>
       </w:r>
+      <w:proofErr w:type="spellStart"/>
       <w:r>
         <w:rPr>
           <w:rFonts w:ascii="Arial" w:eastAsia="Arial" w:hAnsi="Arial" w:cs="Arial"/>
         </w:rPr>
         <w:t>nd</w:t>
       </w:r>
+      <w:proofErr w:type="spellEnd"/>
       <w:r>
         <w:rPr>
           <w:rFonts w:ascii="Arial" w:eastAsia="Arial" w:hAnsi="Arial" w:cs="Arial"/>
@@ -878,6 +903,82 @@
           <w:b/>
           <w:lang w:val="ru-RU"/>
         </w:rPr>
+        <w:t>2023 – январь 2024</w:t>
+      </w:r>
+      <w:r>
+        <w:rPr>
+          <w:rFonts w:ascii="Arial" w:eastAsia="Arial" w:hAnsi="Arial" w:cs="Arial"/>
+          <w:b/>
+          <w:lang w:val="ru-RU"/>
+        </w:rPr>
+        <w:t>:</w:t>
+      </w:r>
+      <w:r>
+        <w:rPr>
+          <w:rFonts w:ascii="Arial" w:eastAsia="Arial" w:hAnsi="Arial" w:cs="Arial"/>
+          <w:b/>
+          <w:lang w:val="ru-RU"/>
+        </w:rPr>
+        <w:t xml:space="preserve"> </w:t>
+      </w:r>
+      <w:r>
+        <w:rPr>
+          <w:rFonts w:ascii="Arial" w:eastAsia="Arial" w:hAnsi="Arial" w:cs="Arial"/>
+          <w:b/>
+          <w:lang w:val="ru-RU"/>
+        </w:rPr>
+        <w:t xml:space="preserve">Работал методистом вводного урока по программированию в компании </w:t>
+      </w:r>
+      <w:proofErr w:type="spellStart"/>
+      <w:r>
+        <w:rPr>
+          <w:rFonts w:ascii="Arial" w:eastAsia="Arial" w:hAnsi="Arial" w:cs="Arial"/>
+          <w:b/>
+        </w:rPr>
+        <w:t>Skyeng</w:t>
+      </w:r>
+      <w:proofErr w:type="spellEnd"/>
+      <w:r>
+        <w:rPr>
+          <w:rFonts w:ascii="Arial" w:eastAsia="Arial" w:hAnsi="Arial" w:cs="Arial"/>
+          <w:b/>
+          <w:lang w:val="ru-RU"/>
+        </w:rPr>
+        <w:t xml:space="preserve"> / </w:t>
+      </w:r>
+      <w:proofErr w:type="spellStart"/>
+      <w:r>
+        <w:rPr>
+          <w:rFonts w:ascii="Arial" w:eastAsia="Arial" w:hAnsi="Arial" w:cs="Arial"/>
+          <w:b/>
+        </w:rPr>
+        <w:t>Skysmart</w:t>
+      </w:r>
+      <w:proofErr w:type="spellEnd"/>
+    </w:p>
+    <w:p>
+      <w:pPr>
+        <w:rPr>
+          <w:rFonts w:ascii="Arial" w:eastAsia="Arial" w:hAnsi="Arial" w:cs="Arial"/>
+          <w:b/>
+          <w:lang w:val="ru-RU"/>
+        </w:rPr>
+      </w:pPr>
+    </w:p>
+    <w:p>
+      <w:pPr>
+        <w:rPr>
+          <w:rStyle w:val="a4"/>
+          <w:rFonts w:ascii="Arial" w:eastAsia="Arial" w:hAnsi="Arial" w:cs="Arial"/>
+          <w:b/>
+        </w:rPr>
+      </w:pPr>
+      <w:r>
+        <w:rPr>
+          <w:rFonts w:ascii="Arial" w:eastAsia="Arial" w:hAnsi="Arial" w:cs="Arial"/>
+          <w:b/>
+          <w:lang w:val="ru-RU"/>
+        </w:rPr>
         <w:t>202</w:t>
       </w:r>
       <w:r>
@@ -927,59 +1028,35 @@
     <w:p>
       <w:pPr>
         <w:rPr>
-          <w:rFonts w:ascii="Arial" w:eastAsia="Arial" w:hAnsi="Arial" w:cs="Arial"/>
-          <w:b/>
-          <w:lang w:val="ru-RU"/>
-        </w:rPr>
-      </w:pPr>
-    </w:p>
-    <w:p>
-      <w:pPr>
-        <w:rPr>
-          <w:rFonts w:ascii="Arial" w:eastAsia="Arial" w:hAnsi="Arial" w:cs="Arial"/>
-          <w:b/>
-          <w:lang w:val="ru-RU"/>
-        </w:rPr>
-      </w:pPr>
-      <w:r>
-        <w:rPr>
-          <w:rFonts w:ascii="Arial" w:eastAsia="Arial" w:hAnsi="Arial" w:cs="Arial"/>
-          <w:b/>
-          <w:lang w:val="ru-RU"/>
-        </w:rPr>
-        <w:t>2021:</w:t>
-      </w:r>
-      <w:r>
-        <w:rPr>
-          <w:rFonts w:ascii="Arial" w:eastAsia="Arial" w:hAnsi="Arial" w:cs="Arial"/>
-          <w:b/>
-          <w:lang w:val="ru-RU"/>
-        </w:rPr>
-        <w:t xml:space="preserve"> </w:t>
-      </w:r>
-      <w:r>
-        <w:rPr>
-          <w:rFonts w:ascii="Arial" w:eastAsia="Arial" w:hAnsi="Arial" w:cs="Arial"/>
-          <w:b/>
-          <w:lang w:val="ru-RU"/>
-        </w:rPr>
-        <w:t>Я</w:t>
-      </w:r>
-      <w:r>
-        <w:rPr>
-          <w:rFonts w:ascii="Arial" w:eastAsia="Arial" w:hAnsi="Arial" w:cs="Arial"/>
-          <w:b/>
-          <w:lang w:val="ru-RU"/>
-        </w:rPr>
-        <w:t xml:space="preserve"> </w:t>
-      </w:r>
-      <w:r>
-        <w:rPr>
-          <w:rFonts w:ascii="Arial" w:eastAsia="Arial" w:hAnsi="Arial" w:cs="Arial"/>
-          <w:b/>
-          <w:lang w:val="ru-RU"/>
-        </w:rPr>
-        <w:t>самостоятельно работал над учебным проектом</w:t>
+          <w:rStyle w:val="a4"/>
+          <w:rFonts w:ascii="Arial" w:eastAsia="Arial" w:hAnsi="Arial" w:cs="Arial"/>
+          <w:b/>
+        </w:rPr>
+      </w:pPr>
+    </w:p>
+    <w:p>
+      <w:pPr>
+        <w:rPr>
+          <w:rFonts w:ascii="Arial" w:eastAsia="Arial" w:hAnsi="Arial" w:cs="Arial"/>
+          <w:b/>
+          <w:lang w:val="ru-RU"/>
+        </w:rPr>
+      </w:pPr>
+      <w:r>
+        <w:rPr>
+          <w:rFonts w:ascii="Arial" w:eastAsia="Arial" w:hAnsi="Arial" w:cs="Arial"/>
+          <w:b/>
+          <w:lang w:val="ru-RU"/>
+        </w:rPr>
+        <w:t xml:space="preserve">2021: </w:t>
+      </w:r>
+      <w:r>
+        <w:rPr>
+          <w:rFonts w:ascii="Arial" w:eastAsia="Arial" w:hAnsi="Arial" w:cs="Arial"/>
+          <w:b/>
+          <w:lang w:val="ru-RU"/>
+        </w:rPr>
+        <w:t>Самостоятельно работал над учебным проектом</w:t>
       </w:r>
       <w:r>
         <w:rPr>
@@ -1030,6 +1107,7 @@
         <w:rPr>
           <w:rFonts w:ascii="Arial" w:eastAsia="Arial" w:hAnsi="Arial" w:cs="Arial"/>
           <w:i/>
+          <w:lang w:val="ru-RU"/>
         </w:rPr>
       </w:pPr>
       <w:r>
@@ -1038,12 +1116,13 @@
           <w:i/>
           <w:lang w:val="ru-RU"/>
         </w:rPr>
-        <w:t>Вы можете протестировать его</w:t>
+        <w:t>Вы можете протестировать этот сервис</w:t>
       </w:r>
       <w:r>
         <w:rPr>
           <w:rFonts w:ascii="Arial" w:eastAsia="Arial" w:hAnsi="Arial" w:cs="Arial"/>
           <w:i/>
+          <w:lang w:val="ru-RU"/>
         </w:rPr>
         <w:t>:</w:t>
       </w:r>
@@ -1066,18 +1145,8 @@
           <w:i/>
           <w:color w:val="000000"/>
           <w:u w:val="single"/>
-          <w:lang w:val="ru-RU"/>
-        </w:rPr>
-        <w:t>Логин</w:t>
-      </w:r>
-      <w:r>
-        <w:rPr>
-          <w:rFonts w:ascii="Arial" w:eastAsia="Arial" w:hAnsi="Arial" w:cs="Arial"/>
-          <w:i/>
-          <w:color w:val="000000"/>
-          <w:u w:val="single"/>
-        </w:rPr>
-        <w:t>:</w:t>
+        </w:rPr>
+        <w:t>Login:</w:t>
       </w:r>
       <w:r>
         <w:rPr>
@@ -1121,29 +1190,19 @@
           <w:i/>
           <w:color w:val="000000"/>
           <w:u w:val="single"/>
-          <w:lang w:val="ru-RU"/>
-        </w:rPr>
-        <w:t>Пароль</w:t>
-      </w:r>
-      <w:r>
-        <w:rPr>
-          <w:rFonts w:ascii="Arial" w:eastAsia="Arial" w:hAnsi="Arial" w:cs="Arial"/>
-          <w:i/>
+        </w:rPr>
+        <w:t>Password:</w:t>
+      </w:r>
+      <w:r>
+        <w:rPr>
+          <w:rFonts w:ascii="Arial" w:eastAsia="Arial" w:hAnsi="Arial" w:cs="Arial"/>
+          <w:b/>
+        </w:rPr>
+        <w:t xml:space="preserve"> </w:t>
+      </w:r>
+      <w:r>
+        <w:rPr>
           <w:color w:val="000000"/>
-          <w:u w:val="single"/>
-        </w:rPr>
-        <w:t>:</w:t>
-      </w:r>
-      <w:r>
-        <w:rPr>
-          <w:rFonts w:ascii="Arial" w:eastAsia="Arial" w:hAnsi="Arial" w:cs="Arial"/>
-          <w:b/>
-        </w:rPr>
-        <w:t xml:space="preserve"> </w:t>
-      </w:r>
-      <w:r>
-        <w:rPr>
-          <w:color w:val="000000"/>
         </w:rPr>
         <w:t>free</w:t>
       </w:r>
@@ -1155,107 +1214,6 @@
           <w:b/>
         </w:rPr>
       </w:pPr>
-    </w:p>
-    <w:p>
-      <w:pPr>
-        <w:rPr>
-          <w:rStyle w:val="a4"/>
-          <w:rFonts w:ascii="Arial" w:eastAsia="Arial" w:hAnsi="Arial" w:cs="Arial"/>
-          <w:b/>
-          <w:lang w:val="ru-RU"/>
-        </w:rPr>
-      </w:pPr>
-      <w:r>
-        <w:rPr>
-          <w:rFonts w:ascii="Arial" w:eastAsia="Arial" w:hAnsi="Arial" w:cs="Arial"/>
-          <w:b/>
-          <w:lang w:val="ru-RU"/>
-        </w:rPr>
-        <w:t>Февраль</w:t>
-      </w:r>
-      <w:r>
-        <w:rPr>
-          <w:rFonts w:ascii="Arial" w:eastAsia="Arial" w:hAnsi="Arial" w:cs="Arial"/>
-          <w:b/>
-          <w:lang w:val="ru-RU"/>
-        </w:rPr>
-        <w:t xml:space="preserve"> 2020</w:t>
-      </w:r>
-      <w:r>
-        <w:rPr>
-          <w:rFonts w:ascii="Arial" w:eastAsia="Arial" w:hAnsi="Arial" w:cs="Arial"/>
-          <w:b/>
-          <w:lang w:val="ru-RU"/>
-        </w:rPr>
-        <w:t>:</w:t>
-      </w:r>
-      <w:r>
-        <w:rPr>
-          <w:rFonts w:ascii="Arial" w:eastAsia="Arial" w:hAnsi="Arial" w:cs="Arial"/>
-          <w:b/>
-          <w:lang w:val="ru-RU"/>
-        </w:rPr>
-        <w:t xml:space="preserve"> </w:t>
-      </w:r>
-      <w:r>
-        <w:rPr>
-          <w:rFonts w:ascii="Arial" w:eastAsia="Arial" w:hAnsi="Arial" w:cs="Arial"/>
-          <w:b/>
-          <w:lang w:val="ru-RU"/>
-        </w:rPr>
-        <w:t xml:space="preserve">Я разработал сайт-портфолио для фоторетушеров </w:t>
-      </w:r>
-      <w:hyperlink r:id="rId13" w:history="1">
-        <w:r>
-          <w:rPr>
-            <w:rStyle w:val="a4"/>
-            <w:rFonts w:ascii="Arial" w:eastAsia="Arial" w:hAnsi="Arial" w:cs="Arial"/>
-            <w:b/>
-          </w:rPr>
-          <w:t>RETOART</w:t>
-        </w:r>
-      </w:hyperlink>
-      <w:r>
-        <w:rPr>
-          <w:rStyle w:val="a4"/>
-          <w:rFonts w:ascii="Arial" w:eastAsia="Arial" w:hAnsi="Arial" w:cs="Arial"/>
-          <w:b/>
-          <w:lang w:val="ru-RU"/>
-        </w:rPr>
-        <w:t xml:space="preserve">. </w:t>
-      </w:r>
-    </w:p>
-    <w:p>
-      <w:pPr>
-        <w:rPr>
-          <w:rFonts w:ascii="Arial" w:eastAsia="Arial" w:hAnsi="Arial" w:cs="Arial"/>
-          <w:bCs/>
-          <w:lang w:val="ru-RU"/>
-        </w:rPr>
-      </w:pPr>
-      <w:r>
-        <w:rPr>
-          <w:rFonts w:ascii="Arial" w:eastAsia="Arial" w:hAnsi="Arial" w:cs="Arial"/>
-          <w:bCs/>
-          <w:lang w:val="ru-RU"/>
-        </w:rPr>
-        <w:t xml:space="preserve">Это мой первый опыт </w:t>
-      </w:r>
-      <w:r>
-        <w:rPr>
-          <w:rFonts w:ascii="Arial" w:eastAsia="Arial" w:hAnsi="Arial" w:cs="Arial"/>
-          <w:bCs/>
-        </w:rPr>
-        <w:t>Frontend</w:t>
-      </w:r>
-      <w:r>
-        <w:rPr>
-          <w:rFonts w:ascii="Arial" w:eastAsia="Arial" w:hAnsi="Arial" w:cs="Arial"/>
-          <w:bCs/>
-          <w:lang w:val="ru-RU"/>
-        </w:rPr>
-        <w:t xml:space="preserve"> разработки.</w:t>
-      </w:r>
     </w:p>
     <w:p>
       <w:pPr>
@@ -1480,7 +1438,6 @@
           <w:rFonts w:ascii="Arial" w:eastAsia="Arial" w:hAnsi="Arial" w:cs="Arial"/>
           <w:b/>
           <w:bCs/>
-          <w:lang w:val="ru-RU"/>
         </w:rPr>
       </w:pPr>
       <w:r>
@@ -1639,7 +1596,6 @@
           <w:rFonts w:ascii="Arial" w:eastAsia="Arial" w:hAnsi="Arial" w:cs="Arial"/>
           <w:b/>
           <w:bCs/>
-          <w:lang w:val="ru-RU"/>
         </w:rPr>
       </w:pPr>
     </w:p>
@@ -1649,7 +1605,6 @@
           <w:rFonts w:ascii="Arial" w:eastAsia="Arial" w:hAnsi="Arial" w:cs="Arial"/>
           <w:b/>
           <w:bCs/>
-          <w:lang w:val="ru-RU"/>
         </w:rPr>
       </w:pPr>
     </w:p>
@@ -1659,17 +1614,6 @@
           <w:rFonts w:ascii="Arial" w:eastAsia="Arial" w:hAnsi="Arial" w:cs="Arial"/>
           <w:b/>
           <w:bCs/>
-          <w:lang w:val="ru-RU"/>
-        </w:rPr>
-      </w:pPr>
-    </w:p>
-    <w:p>
-      <w:pPr>
-        <w:rPr>
-          <w:rFonts w:ascii="Arial" w:eastAsia="Arial" w:hAnsi="Arial" w:cs="Arial"/>
-          <w:b/>
-          <w:bCs/>
-          <w:lang w:val="ru-RU"/>
         </w:rPr>
       </w:pPr>
     </w:p>
@@ -1693,6 +1637,7 @@
           <w:rFonts w:ascii="Arial" w:eastAsia="Arial" w:hAnsi="Arial" w:cs="Arial"/>
           <w:b/>
           <w:color w:val="FFFFFF"/>
+          <w:lang w:val="ru-RU"/>
         </w:rPr>
       </w:pPr>
       <w:r>
@@ -1717,6 +1662,7 @@
           <w:rFonts w:ascii="Arial" w:eastAsia="Arial" w:hAnsi="Arial" w:cs="Arial"/>
           <w:b/>
           <w:color w:val="FFFFFF"/>
+          <w:lang w:val="ru-RU"/>
         </w:rPr>
         <w:t xml:space="preserve"> </w:t>
       </w:r>
@@ -1734,6 +1680,7 @@
           <w:rFonts w:ascii="Arial" w:eastAsia="Arial" w:hAnsi="Arial" w:cs="Arial"/>
           <w:b/>
           <w:i/>
+          <w:lang w:val="ru-RU"/>
         </w:rPr>
       </w:pPr>
     </w:p>
@@ -1948,7 +1895,7 @@
         </w:rPr>
         <w:t xml:space="preserve">:  </w:t>
       </w:r>
-      <w:hyperlink r:id="rId14" w:history="1">
+      <w:hyperlink r:id="rId13" w:history="1">
         <w:r>
           <w:rPr>
             <w:rStyle w:val="a4"/>
@@ -1971,7 +1918,7 @@
           <w:b/>
         </w:rPr>
       </w:pPr>
-      <w:hyperlink r:id="rId15" w:history="1">
+      <w:hyperlink r:id="rId14" w:history="1">
         <w:r>
           <w:rPr>
             <w:rStyle w:val="a4"/>
@@ -2086,7 +2033,7 @@
         </w:rPr>
         <w:t>(</w:t>
       </w:r>
-      <w:hyperlink r:id="rId16" w:history="1">
+      <w:hyperlink r:id="rId15" w:history="1">
         <w:r>
           <w:rPr>
             <w:rStyle w:val="a4"/>
@@ -2121,6 +2068,7 @@
           </w:rPr>
           <w:t>.</w:t>
         </w:r>
+        <w:proofErr w:type="spellStart"/>
         <w:r>
           <w:rPr>
             <w:rStyle w:val="a4"/>
@@ -2129,6 +2077,7 @@
           </w:rPr>
           <w:t>javascript</w:t>
         </w:r>
+        <w:proofErr w:type="spellEnd"/>
         <w:r>
           <w:rPr>
             <w:rStyle w:val="a4"/>
@@ -2138,6 +2087,7 @@
           </w:rPr>
           <w:t>.</w:t>
         </w:r>
+        <w:proofErr w:type="spellStart"/>
         <w:r>
           <w:rPr>
             <w:rStyle w:val="a4"/>
@@ -2146,6 +2096,7 @@
           </w:rPr>
           <w:t>ru</w:t>
         </w:r>
+        <w:proofErr w:type="spellEnd"/>
         <w:r>
           <w:rPr>
             <w:rStyle w:val="a4"/>
@@ -3161,7 +3112,7 @@
           <w:b/>
         </w:rPr>
       </w:pPr>
-      <w:hyperlink r:id="rId17" w:history="1">
+      <w:hyperlink r:id="rId16" w:history="1">
         <w:r>
           <w:rPr>
             <w:rStyle w:val="a4"/>
@@ -3179,6 +3130,7 @@
           </w:rPr>
           <w:t>://</w:t>
         </w:r>
+        <w:proofErr w:type="spellStart"/>
         <w:r>
           <w:rPr>
             <w:rStyle w:val="a4"/>
@@ -3187,6 +3139,7 @@
           </w:rPr>
           <w:t>github</w:t>
         </w:r>
+        <w:proofErr w:type="spellEnd"/>
         <w:r>
           <w:rPr>
             <w:rStyle w:val="a4"/>
@@ -3230,6 +3183,7 @@
           </w:rPr>
           <w:t>-</w:t>
         </w:r>
+        <w:proofErr w:type="spellStart"/>
         <w:r>
           <w:rPr>
             <w:rStyle w:val="a4"/>
@@ -3238,6 +3192,7 @@
           </w:rPr>
           <w:t>Bor</w:t>
         </w:r>
+        <w:proofErr w:type="spellEnd"/>
       </w:hyperlink>
     </w:p>
     <w:p>
@@ -3249,18 +3204,21 @@
         </w:numPr>
         <w:spacing w:line="360" w:lineRule="auto"/>
         <w:rPr>
-          <w:rFonts w:ascii="Arial" w:eastAsia="Arial" w:hAnsi="Arial" w:cs="Arial"/>
-          <w:b/>
-        </w:rPr>
-      </w:pPr>
-      <w:r>
-        <w:rPr>
           <w:rStyle w:val="a4"/>
           <w:rFonts w:ascii="Arial" w:eastAsia="Arial" w:hAnsi="Arial" w:cs="Arial"/>
           <w:b/>
         </w:rPr>
-        <w:t>https://github.com/itka-school</w:t>
-      </w:r>
+      </w:pPr>
+      <w:hyperlink r:id="rId17" w:history="1">
+        <w:r>
+          <w:rPr>
+            <w:rStyle w:val="a4"/>
+            <w:rFonts w:ascii="Arial" w:eastAsia="Arial" w:hAnsi="Arial" w:cs="Arial"/>
+            <w:b/>
+          </w:rPr>
+          <w:t>https://github.com/itka-school</w:t>
+        </w:r>
+      </w:hyperlink>
     </w:p>
     <w:p>
       <w:pPr>
@@ -3554,6 +3512,7 @@
           <w:b/>
           <w:sz w:val="28"/>
           <w:szCs w:val="28"/>
+          <w:lang w:val="ru-RU"/>
         </w:rPr>
       </w:pPr>
       <w:hyperlink r:id="rId18" w:history="1">
@@ -3565,7 +3524,27 @@
             <w:sz w:val="28"/>
             <w:szCs w:val="28"/>
           </w:rPr>
-          <w:t>OWN ONLINE COURSES: IT-School</w:t>
+          <w:t>OWN ONLINE COURSES</w:t>
+        </w:r>
+        <w:r>
+          <w:rPr>
+            <w:rStyle w:val="a4"/>
+            <w:rFonts w:ascii="Arial" w:eastAsia="Arial" w:hAnsi="Arial" w:cs="Arial"/>
+            <w:b/>
+            <w:sz w:val="28"/>
+            <w:szCs w:val="28"/>
+          </w:rPr>
+          <w:t>:</w:t>
+        </w:r>
+        <w:r>
+          <w:rPr>
+            <w:rStyle w:val="a4"/>
+            <w:rFonts w:ascii="Arial" w:eastAsia="Arial" w:hAnsi="Arial" w:cs="Arial"/>
+            <w:b/>
+            <w:sz w:val="28"/>
+            <w:szCs w:val="28"/>
+          </w:rPr>
+          <w:t xml:space="preserve"> IT-School</w:t>
         </w:r>
       </w:hyperlink>
       <w:r>
@@ -3584,6 +3563,10 @@
         <w:rPr>
           <w:rStyle w:val="a4"/>
           <w:rFonts w:ascii="Arial" w:eastAsia="Arial" w:hAnsi="Arial" w:cs="Arial"/>
+          <w:b/>
+          <w:sz w:val="28"/>
+          <w:szCs w:val="28"/>
+          <w:lang w:val="ru-RU"/>
         </w:rPr>
       </w:pPr>
     </w:p>
@@ -3592,9 +3575,68 @@
         <w:rPr>
           <w:rStyle w:val="a4"/>
           <w:rFonts w:ascii="Arial" w:eastAsia="Arial" w:hAnsi="Arial" w:cs="Arial"/>
+          <w:b/>
+          <w:sz w:val="28"/>
+          <w:szCs w:val="28"/>
+          <w:lang w:val="ru-RU"/>
         </w:rPr>
       </w:pPr>
       <w:hyperlink r:id="rId19" w:history="1">
+        <w:proofErr w:type="spellStart"/>
+        <w:r>
+          <w:rPr>
+            <w:rStyle w:val="a4"/>
+            <w:rFonts w:ascii="Arial" w:eastAsia="Arial" w:hAnsi="Arial" w:cs="Arial"/>
+            <w:b/>
+            <w:sz w:val="28"/>
+            <w:szCs w:val="28"/>
+            <w:lang w:val="ru-RU"/>
+          </w:rPr>
+          <w:t>Burger</w:t>
+        </w:r>
+        <w:r>
+          <w:rPr>
+            <w:rStyle w:val="a4"/>
+            <w:rFonts w:ascii="Arial" w:eastAsia="Arial" w:hAnsi="Arial" w:cs="Arial"/>
+            <w:b/>
+            <w:sz w:val="28"/>
+            <w:szCs w:val="28"/>
+            <w:lang w:val="ru-RU"/>
+          </w:rPr>
+          <w:t>H</w:t>
+        </w:r>
+        <w:r>
+          <w:rPr>
+            <w:rStyle w:val="a4"/>
+            <w:rFonts w:ascii="Arial" w:eastAsia="Arial" w:hAnsi="Arial" w:cs="Arial"/>
+            <w:b/>
+            <w:sz w:val="28"/>
+            <w:szCs w:val="28"/>
+            <w:lang w:val="ru-RU"/>
+          </w:rPr>
+          <w:t>ouse</w:t>
+        </w:r>
+        <w:proofErr w:type="spellEnd"/>
+      </w:hyperlink>
+    </w:p>
+    <w:p>
+      <w:pPr>
+        <w:rPr>
+          <w:rStyle w:val="a4"/>
+          <w:rFonts w:ascii="Arial" w:eastAsia="Arial" w:hAnsi="Arial" w:cs="Arial"/>
+        </w:rPr>
+      </w:pPr>
+    </w:p>
+    <w:p>
+      <w:pPr>
+        <w:rPr>
+          <w:rStyle w:val="a4"/>
+          <w:rFonts w:ascii="Arial" w:eastAsia="Arial" w:hAnsi="Arial" w:cs="Arial"/>
+          <w:b/>
+          <w:lang w:val="ru-RU"/>
+        </w:rPr>
+      </w:pPr>
+      <w:hyperlink r:id="rId20" w:history="1">
         <w:r>
           <w:rPr>
             <w:rStyle w:val="a4"/>
@@ -3608,117 +3650,101 @@
     <w:p>
       <w:pPr>
         <w:rPr>
-          <w:rFonts w:ascii="Arial" w:eastAsia="Arial" w:hAnsi="Arial" w:cs="Arial"/>
-        </w:rPr>
-      </w:pPr>
-    </w:p>
-    <w:p>
-      <w:pPr>
-        <w:rPr>
-          <w:rFonts w:ascii="Arial" w:eastAsia="Arial" w:hAnsi="Arial" w:cs="Arial"/>
-        </w:rPr>
-      </w:pPr>
-      <w:hyperlink r:id="rId20" w:history="1">
+          <w:rStyle w:val="a4"/>
+          <w:rFonts w:ascii="Arial" w:eastAsia="Arial" w:hAnsi="Arial" w:cs="Arial"/>
+          <w:b/>
+          <w:lang w:val="ru-RU"/>
+        </w:rPr>
+      </w:pPr>
+    </w:p>
+    <w:p>
+      <w:pPr>
+        <w:rPr>
+          <w:rStyle w:val="a4"/>
+          <w:rFonts w:ascii="Arial" w:eastAsia="Arial" w:hAnsi="Arial" w:cs="Arial"/>
+          <w:b/>
+          <w:lang w:val="ru-RU"/>
+        </w:rPr>
+      </w:pPr>
+      <w:hyperlink r:id="rId21" w:anchor="/login" w:history="1">
         <w:r>
           <w:rPr>
             <w:rStyle w:val="a4"/>
             <w:rFonts w:ascii="Arial" w:eastAsia="Arial" w:hAnsi="Arial" w:cs="Arial"/>
+            <w:b/>
           </w:rPr>
-          <w:t>Tic Tac Toe</w:t>
+          <w:t>Social Network</w:t>
         </w:r>
       </w:hyperlink>
     </w:p>
     <w:p>
       <w:pPr>
         <w:rPr>
-          <w:rFonts w:ascii="Arial" w:eastAsia="Arial" w:hAnsi="Arial" w:cs="Arial"/>
-        </w:rPr>
-      </w:pPr>
-    </w:p>
-    <w:p>
-      <w:pPr>
-        <w:rPr>
-          <w:rFonts w:ascii="Arial" w:eastAsia="Arial" w:hAnsi="Arial" w:cs="Arial"/>
-        </w:rPr>
-      </w:pPr>
-      <w:hyperlink r:id="rId21" w:history="1">
-        <w:r>
-          <w:rPr>
-            <w:rStyle w:val="a4"/>
-            <w:rFonts w:ascii="Arial" w:eastAsia="Arial" w:hAnsi="Arial" w:cs="Arial"/>
-          </w:rPr>
-          <w:t>Fifteen Game</w:t>
-        </w:r>
-      </w:hyperlink>
-    </w:p>
-    <w:p>
-      <w:pPr>
-        <w:rPr>
-          <w:rFonts w:ascii="Arial" w:eastAsia="Arial" w:hAnsi="Arial" w:cs="Arial"/>
-        </w:rPr>
-      </w:pPr>
-    </w:p>
-    <w:p>
-      <w:pPr>
-        <w:rPr>
-          <w:rFonts w:ascii="Arial" w:eastAsia="Arial" w:hAnsi="Arial" w:cs="Arial"/>
-        </w:rPr>
-      </w:pPr>
+          <w:rStyle w:val="a4"/>
+          <w:rFonts w:ascii="Arial" w:eastAsia="Arial" w:hAnsi="Arial" w:cs="Arial"/>
+          <w:b/>
+          <w:lang w:val="ru-RU"/>
+        </w:rPr>
+      </w:pPr>
+    </w:p>
+    <w:p>
+      <w:pPr>
+        <w:rPr>
+          <w:rStyle w:val="a4"/>
+          <w:rFonts w:ascii="Arial" w:eastAsia="Arial" w:hAnsi="Arial" w:cs="Arial"/>
+        </w:rPr>
+      </w:pPr>
+    </w:p>
+    <w:p>
+      <w:pPr>
+        <w:rPr>
+          <w:rFonts w:ascii="Arial" w:eastAsia="Arial" w:hAnsi="Arial" w:cs="Arial"/>
+          <w:lang w:val="ru-RU"/>
+        </w:rPr>
+      </w:pPr>
+      <w:r>
+        <w:rPr>
+          <w:lang w:val="ru-RU"/>
+        </w:rPr>
+        <w:t xml:space="preserve">Другие мои проекты здесь: </w:t>
+      </w:r>
       <w:hyperlink r:id="rId22" w:history="1">
         <w:r>
           <w:rPr>
             <w:rStyle w:val="a4"/>
             <w:rFonts w:ascii="Arial" w:eastAsia="Arial" w:hAnsi="Arial" w:cs="Arial"/>
           </w:rPr>
-          <w:t>Calculator</w:t>
+          <w:t>My</w:t>
         </w:r>
-      </w:hyperlink>
-    </w:p>
-    <w:p>
-      <w:pPr>
-        <w:rPr>
-          <w:rFonts w:ascii="Arial" w:eastAsia="Arial" w:hAnsi="Arial" w:cs="Arial"/>
-        </w:rPr>
-      </w:pPr>
-    </w:p>
-    <w:p>
-      <w:pPr>
-        <w:rPr>
-          <w:rStyle w:val="a4"/>
-          <w:rFonts w:ascii="Arial" w:eastAsia="Arial" w:hAnsi="Arial" w:cs="Arial"/>
-        </w:rPr>
-      </w:pPr>
-      <w:hyperlink r:id="rId23" w:history="1">
+        <w:r>
+          <w:rPr>
+            <w:rStyle w:val="a4"/>
+            <w:rFonts w:ascii="Arial" w:eastAsia="Arial" w:hAnsi="Arial" w:cs="Arial"/>
+            <w:lang w:val="ru-RU"/>
+          </w:rPr>
+          <w:t xml:space="preserve"> </w:t>
+        </w:r>
         <w:r>
           <w:rPr>
             <w:rStyle w:val="a4"/>
             <w:rFonts w:ascii="Arial" w:eastAsia="Arial" w:hAnsi="Arial" w:cs="Arial"/>
           </w:rPr>
-          <w:t>New year alarm clock</w:t>
+          <w:t>virtual</w:t>
         </w:r>
-      </w:hyperlink>
-    </w:p>
-    <w:p>
-      <w:pPr>
-        <w:rPr>
-          <w:rStyle w:val="a4"/>
-          <w:rFonts w:ascii="Arial" w:eastAsia="Arial" w:hAnsi="Arial" w:cs="Arial"/>
-        </w:rPr>
-      </w:pPr>
-    </w:p>
-    <w:p>
-      <w:pPr>
-        <w:rPr>
-          <w:rFonts w:ascii="Arial" w:eastAsia="Arial" w:hAnsi="Arial" w:cs="Arial"/>
-        </w:rPr>
-      </w:pPr>
-      <w:hyperlink r:id="rId24" w:history="1">
+        <w:r>
+          <w:rPr>
+            <w:rStyle w:val="a4"/>
+            <w:rFonts w:ascii="Arial" w:eastAsia="Arial" w:hAnsi="Arial" w:cs="Arial"/>
+            <w:lang w:val="ru-RU"/>
+          </w:rPr>
+          <w:t xml:space="preserve"> </w:t>
+        </w:r>
         <w:r>
           <w:rPr>
             <w:rStyle w:val="a4"/>
             <w:rFonts w:ascii="Arial" w:eastAsia="Arial" w:hAnsi="Arial" w:cs="Arial"/>
           </w:rPr>
-          <w:t>My virtual CV</w:t>
+          <w:t>CV</w:t>
         </w:r>
       </w:hyperlink>
     </w:p>
@@ -3733,7 +3759,7 @@
 </file>
 
 <file path=word/numbering.xml><?xml version="1.0" encoding="utf-8"?>
-<w:numbering xmlns:wpc="http://schemas.microsoft.com/office/word/2010/wordprocessingCanvas" xmlns:cx="http://schemas.microsoft.com/office/drawing/2014/chartex" xmlns:cx1="http://schemas.microsoft.com/office/drawing/2015/9/8/chartex" xmlns:cx2="http://schemas.microsoft.com/office/drawing/2015/10/21/chartex" xmlns:cx3="http://schemas.microsoft.com/office/drawing/2016/5/9/chartex" xmlns:cx4="http://schemas.microsoft.com/office/drawing/2016/5/10/chartex" xmlns:cx5="http://schemas.microsoft.com/office/drawing/2016/5/11/chartex" xmlns:cx6="http://schemas.microsoft.com/office/drawing/2016/5/12/chartex" xmlns:cx7="http://schemas.microsoft.com/office/drawing/2016/5/13/chartex" xmlns:cx8="http://schemas.microsoft.com/office/drawing/2016/5/14/chartex" xmlns:mc="http://schemas.openxmlformats.org/markup-compatibility/2006" xmlns:aink="http://schemas.microsoft.com/office/drawing/2016/ink" xmlns:am3d="http://schemas.microsoft.com/office/drawing/2017/model3d" xmlns:o="urn:schemas-microsoft-com:office:office" xmlns:oel="http://schemas.microsoft.com/office/2019/extlst" xmlns:r="http://schemas.openxmlformats.org/officeDocument/2006/relationships" xmlns:m="http://schemas.openxmlformats.org/officeDocument/2006/math" xmlns:v="urn:schemas-microsoft-com:vml" xmlns:wp14="http://schemas.microsoft.com/office/word/2010/wordprocessingDrawing" xmlns:wp="http://schemas.openxmlformats.org/drawingml/2006/wordprocessingDrawing" xmlns:w10="urn:schemas-microsoft-com:office:word" xmlns:w="http://schemas.openxmlformats.org/wordprocessingml/2006/main" xmlns:w14="http://schemas.microsoft.com/office/word/2010/wordml" xmlns:w15="http://schemas.microsoft.com/office/word/2012/wordml" xmlns:w16cex="http://schemas.microsoft.com/office/word/2018/wordml/cex" xmlns:w16cid="http://schemas.microsoft.com/office/word/2016/wordml/cid" xmlns:w16="http://schemas.microsoft.com/office/word/2018/wordml" xmlns:w16sdtdh="http://schemas.microsoft.com/office/word/2020/wordml/sdtdatahash" xmlns:w16se="http://schemas.microsoft.com/office/word/2015/wordml/symex" xmlns:wpg="http://schemas.microsoft.com/office/word/2010/wordprocessingGroup" xmlns:wpi="http://schemas.microsoft.com/office/word/2010/wordprocessingInk" xmlns:wne="http://schemas.microsoft.com/office/word/2006/wordml" xmlns:wps="http://schemas.microsoft.com/office/word/2010/wordprocessingShape" mc:Ignorable="w14 w15 w16se w16cid w16 w16cex w16sdtdh wp14">
+<w:numbering xmlns:wpc="http://schemas.microsoft.com/office/word/2010/wordprocessingCanvas" xmlns:cx="http://schemas.microsoft.com/office/drawing/2014/chartex" xmlns:cx1="http://schemas.microsoft.com/office/drawing/2015/9/8/chartex" xmlns:cx2="http://schemas.microsoft.com/office/drawing/2015/10/21/chartex" xmlns:cx3="http://schemas.microsoft.com/office/drawing/2016/5/9/chartex" xmlns:cx4="http://schemas.microsoft.com/office/drawing/2016/5/10/chartex" xmlns:cx5="http://schemas.microsoft.com/office/drawing/2016/5/11/chartex" xmlns:cx6="http://schemas.microsoft.com/office/drawing/2016/5/12/chartex" xmlns:cx7="http://schemas.microsoft.com/office/drawing/2016/5/13/chartex" xmlns:cx8="http://schemas.microsoft.com/office/drawing/2016/5/14/chartex" xmlns:mc="http://schemas.openxmlformats.org/markup-compatibility/2006" xmlns:aink="http://schemas.microsoft.com/office/drawing/2016/ink" xmlns:am3d="http://schemas.microsoft.com/office/drawing/2017/model3d" xmlns:o="urn:schemas-microsoft-com:office:office" xmlns:oel="http://schemas.microsoft.com/office/2019/extlst" xmlns:r="http://schemas.openxmlformats.org/officeDocument/2006/relationships" xmlns:m="http://schemas.openxmlformats.org/officeDocument/2006/math" xmlns:v="urn:schemas-microsoft-com:vml" xmlns:wp14="http://schemas.microsoft.com/office/word/2010/wordprocessingDrawing" xmlns:wp="http://schemas.openxmlformats.org/drawingml/2006/wordprocessingDrawing" xmlns:w10="urn:schemas-microsoft-com:office:word" xmlns:w="http://schemas.openxmlformats.org/wordprocessingml/2006/main" xmlns:w14="http://schemas.microsoft.com/office/word/2010/wordml" xmlns:w15="http://schemas.microsoft.com/office/word/2012/wordml" xmlns:w16cex="http://schemas.microsoft.com/office/word/2018/wordml/cex" xmlns:w16cid="http://schemas.microsoft.com/office/word/2016/wordml/cid" xmlns:w16="http://schemas.microsoft.com/office/word/2018/wordml" xmlns:w16du="http://schemas.microsoft.com/office/word/2023/wordml/word16du" xmlns:w16sdtdh="http://schemas.microsoft.com/office/word/2020/wordml/sdtdatahash" xmlns:w16se="http://schemas.microsoft.com/office/word/2015/wordml/symex" xmlns:wpg="http://schemas.microsoft.com/office/word/2010/wordprocessingGroup" xmlns:wpi="http://schemas.microsoft.com/office/word/2010/wordprocessingInk" xmlns:wne="http://schemas.microsoft.com/office/word/2006/wordml" xmlns:wps="http://schemas.microsoft.com/office/word/2010/wordprocessingShape" mc:Ignorable="w14 w15 w16se w16cid w16 w16cex w16sdtdh w16du wp14">
   <w:abstractNum w:abstractNumId="0" w15:restartNumberingAfterBreak="0">
     <w:nsid w:val="096647BC"/>
     <w:multiLevelType w:val="hybridMultilevel"/>
@@ -5362,7 +5388,7 @@
 </file>
 
 <file path=word/styles.xml><?xml version="1.0" encoding="utf-8"?>
-<w:styles xmlns:mc="http://schemas.openxmlformats.org/markup-compatibility/2006" xmlns:r="http://schemas.openxmlformats.org/officeDocument/2006/relationships" xmlns:w="http://schemas.openxmlformats.org/wordprocessingml/2006/main" xmlns:w14="http://schemas.microsoft.com/office/word/2010/wordml" xmlns:w15="http://schemas.microsoft.com/office/word/2012/wordml" xmlns:w16cex="http://schemas.microsoft.com/office/word/2018/wordml/cex" xmlns:w16cid="http://schemas.microsoft.com/office/word/2016/wordml/cid" xmlns:w16="http://schemas.microsoft.com/office/word/2018/wordml" xmlns:w16sdtdh="http://schemas.microsoft.com/office/word/2020/wordml/sdtdatahash" xmlns:w16se="http://schemas.microsoft.com/office/word/2015/wordml/symex" mc:Ignorable="w14 w15 w16se w16cid w16 w16cex w16sdtdh">
+<w:styles xmlns:mc="http://schemas.openxmlformats.org/markup-compatibility/2006" xmlns:r="http://schemas.openxmlformats.org/officeDocument/2006/relationships" xmlns:w="http://schemas.openxmlformats.org/wordprocessingml/2006/main" xmlns:w14="http://schemas.microsoft.com/office/word/2010/wordml" xmlns:w15="http://schemas.microsoft.com/office/word/2012/wordml" xmlns:w16cex="http://schemas.microsoft.com/office/word/2018/wordml/cex" xmlns:w16cid="http://schemas.microsoft.com/office/word/2016/wordml/cid" xmlns:w16="http://schemas.microsoft.com/office/word/2018/wordml" xmlns:w16du="http://schemas.microsoft.com/office/word/2023/wordml/word16du" xmlns:w16sdtdh="http://schemas.microsoft.com/office/word/2020/wordml/sdtdatahash" xmlns:w16se="http://schemas.microsoft.com/office/word/2015/wordml/symex" mc:Ignorable="w14 w15 w16se w16cid w16 w16cex w16sdtdh w16du">
   <w:docDefaults>
     <w:rPrDefault>
       <w:rPr>
@@ -6404,28 +6430,28 @@
 </file>
 
 <file path=customXml/item1.xml><?xml version="1.0" encoding="utf-8"?>
+<b:Sources xmlns:b="http://schemas.openxmlformats.org/officeDocument/2006/bibliography" xmlns="http://schemas.openxmlformats.org/officeDocument/2006/bibliography" SelectedStyle="\APASixthEditionOfficeOnline.xsl" StyleName="APA" Version="6"/>
+</file>
+
+<file path=customXml/item2.xml><?xml version="1.0" encoding="utf-8"?>
 <go:gDocsCustomXmlDataStorage xmlns:go="http://customooxmlschemas.google.com/" xmlns:r="http://schemas.openxmlformats.org/officeDocument/2006/relationships">
   <go:docsCustomData xmlns:go="http://customooxmlschemas.google.com/" roundtripDataSignature="AMtx7mgvCS+aTl/3kGSdfi53aedXxhJIRw==">AMUW2mXTUTGvKdZCdgM+Eytjp7PRQpzX/8DhLsUhWHMQ9YASo659fc4lep94oWRrlBgDFGhq3Z7VI3KtFqiJXHJLYGYNspDZtjs3MBAhieKxYtSDEtQ3WmApC6TFHPJtgPOSEBMgs+My</go:docsCustomData>
 </go:gDocsCustomXmlDataStorage>
 </file>
 
-<file path=customXml/item2.xml><?xml version="1.0" encoding="utf-8"?>
-<b:Sources xmlns:b="http://schemas.openxmlformats.org/officeDocument/2006/bibliography" xmlns="http://schemas.openxmlformats.org/officeDocument/2006/bibliography" SelectedStyle="\APASixthEditionOfficeOnline.xsl" StyleName="APA" Version="6"/>
+<file path=customXml/itemProps1.xml><?xml version="1.0" encoding="utf-8"?>
+<ds:datastoreItem xmlns:ds="http://schemas.openxmlformats.org/officeDocument/2006/customXml" ds:itemID="{66803049-0BE5-40CB-BD85-302C7CF498B4}">
+  <ds:schemaRefs>
+    <ds:schemaRef ds:uri="http://schemas.openxmlformats.org/officeDocument/2006/bibliography"/>
+  </ds:schemaRefs>
+</ds:datastoreItem>
 </file>
 
-<file path=customXml/itemProps1.xml><?xml version="1.0" encoding="utf-8"?>
+<file path=customXml/itemProps2.xml><?xml version="1.0" encoding="utf-8"?>
 <ds:datastoreItem xmlns:ds="http://schemas.openxmlformats.org/officeDocument/2006/customXml" ds:itemID="{11111111-1234-1234-1234-123412341234}">
   <ds:schemaRefs>
     <ds:schemaRef ds:uri="http://customooxmlschemas.google.com/"/>
     <ds:schemaRef ds:uri="http://schemas.openxmlformats.org/officeDocument/2006/relationships"/>
   </ds:schemaRefs>
 </ds:datastoreItem>
-</file>
-
-<file path=customXml/itemProps2.xml><?xml version="1.0" encoding="utf-8"?>
-<ds:datastoreItem xmlns:ds="http://schemas.openxmlformats.org/officeDocument/2006/customXml" ds:itemID="{66803049-0BE5-40CB-BD85-302C7CF498B4}">
-  <ds:schemaRefs>
-    <ds:schemaRef ds:uri="http://schemas.openxmlformats.org/officeDocument/2006/bibliography"/>
-  </ds:schemaRefs>
-</ds:datastoreItem>
 </file>
</xml_diff>